<commit_message>
Se cambio la imagen de MDV
</commit_message>
<xml_diff>
--- a/Arquitectura de Software/ArquitecturaInvenginius (2).docx
+++ b/Arquitectura de Software/ArquitecturaInvenginius (2).docx
@@ -1,6 +1,6 @@
 
 <file path=word/document.xml><?xml version="1.0" encoding="utf-8"?>
-<w:document xmlns:wpc="http://schemas.microsoft.com/office/word/2010/wordprocessingCanvas" xmlns:cx="http://schemas.microsoft.com/office/drawing/2014/chartex" xmlns:cx1="http://schemas.microsoft.com/office/drawing/2015/9/8/chartex" xmlns:cx2="http://schemas.microsoft.com/office/drawing/2015/10/21/chartex" xmlns:cx3="http://schemas.microsoft.com/office/drawing/2016/5/9/chartex" xmlns:cx4="http://schemas.microsoft.com/office/drawing/2016/5/10/chartex" xmlns:cx5="http://schemas.microsoft.com/office/drawing/2016/5/11/chartex" xmlns:cx6="http://schemas.microsoft.com/office/drawing/2016/5/12/chartex" xmlns:cx7="http://schemas.microsoft.com/office/drawing/2016/5/13/chartex" xmlns:cx8="http://schemas.microsoft.com/office/drawing/2016/5/14/chartex" xmlns:mc="http://schemas.openxmlformats.org/markup-compatibility/2006" xmlns:aink="http://schemas.microsoft.com/office/drawing/2016/ink" xmlns:am3d="http://schemas.microsoft.com/office/drawing/2017/model3d" xmlns:o="urn:schemas-microsoft-com:office:office" xmlns:oel="http://schemas.microsoft.com/office/2019/extlst" xmlns:r="http://schemas.openxmlformats.org/officeDocument/2006/relationships" xmlns:m="http://schemas.openxmlformats.org/officeDocument/2006/math" xmlns:v="urn:schemas-microsoft-com:vml" xmlns:wp14="http://schemas.microsoft.com/office/word/2010/wordprocessingDrawing" xmlns:wp="http://schemas.openxmlformats.org/drawingml/2006/wordprocessingDrawing" xmlns:w10="urn:schemas-microsoft-com:office:word" xmlns:w="http://schemas.openxmlformats.org/wordprocessingml/2006/main" xmlns:w14="http://schemas.microsoft.com/office/word/2010/wordml" xmlns:w15="http://schemas.microsoft.com/office/word/2012/wordml" xmlns:w16cex="http://schemas.microsoft.com/office/word/2018/wordml/cex" xmlns:w16cid="http://schemas.microsoft.com/office/word/2016/wordml/cid" xmlns:w16="http://schemas.microsoft.com/office/word/2018/wordml" xmlns:w16du="http://schemas.microsoft.com/office/word/2023/wordml/word16du" xmlns:w16sdtdh="http://schemas.microsoft.com/office/word/2020/wordml/sdtdatahash" xmlns:w16se="http://schemas.microsoft.com/office/word/2015/wordml/symex" xmlns:wpg="http://schemas.microsoft.com/office/word/2010/wordprocessingGroup" xmlns:wpi="http://schemas.microsoft.com/office/word/2010/wordprocessingInk" xmlns:wne="http://schemas.microsoft.com/office/word/2006/wordml" xmlns:wps="http://schemas.microsoft.com/office/word/2010/wordprocessingShape" mc:Ignorable="w14 w15 w16se w16cid w16 w16cex w16sdtdh w16du wp14">
+<w:document xmlns:wpc="http://schemas.microsoft.com/office/word/2010/wordprocessingCanvas" xmlns:cx="http://schemas.microsoft.com/office/drawing/2014/chartex" xmlns:cx1="http://schemas.microsoft.com/office/drawing/2015/9/8/chartex" xmlns:cx2="http://schemas.microsoft.com/office/drawing/2015/10/21/chartex" xmlns:cx3="http://schemas.microsoft.com/office/drawing/2016/5/9/chartex" xmlns:cx4="http://schemas.microsoft.com/office/drawing/2016/5/10/chartex" xmlns:cx5="http://schemas.microsoft.com/office/drawing/2016/5/11/chartex" xmlns:cx6="http://schemas.microsoft.com/office/drawing/2016/5/12/chartex" xmlns:cx7="http://schemas.microsoft.com/office/drawing/2016/5/13/chartex" xmlns:cx8="http://schemas.microsoft.com/office/drawing/2016/5/14/chartex" xmlns:mc="http://schemas.openxmlformats.org/markup-compatibility/2006" xmlns:aink="http://schemas.microsoft.com/office/drawing/2016/ink" xmlns:am3d="http://schemas.microsoft.com/office/drawing/2017/model3d" xmlns:o="urn:schemas-microsoft-com:office:office" xmlns:r="http://schemas.openxmlformats.org/officeDocument/2006/relationships" xmlns:m="http://schemas.openxmlformats.org/officeDocument/2006/math" xmlns:v="urn:schemas-microsoft-com:vml" xmlns:wp14="http://schemas.microsoft.com/office/word/2010/wordprocessingDrawing" xmlns:wp="http://schemas.openxmlformats.org/drawingml/2006/wordprocessingDrawing" xmlns:w10="urn:schemas-microsoft-com:office:word" xmlns:w="http://schemas.openxmlformats.org/wordprocessingml/2006/main" xmlns:w14="http://schemas.microsoft.com/office/word/2010/wordml" xmlns:w15="http://schemas.microsoft.com/office/word/2012/wordml" xmlns:w16cid="http://schemas.microsoft.com/office/word/2016/wordml/cid" xmlns:w16se="http://schemas.microsoft.com/office/word/2015/wordml/symex" xmlns:wpg="http://schemas.microsoft.com/office/word/2010/wordprocessingGroup" xmlns:wpi="http://schemas.microsoft.com/office/word/2010/wordprocessingInk" xmlns:wne="http://schemas.microsoft.com/office/word/2006/wordml" xmlns:wps="http://schemas.microsoft.com/office/word/2010/wordprocessingShape" mc:Ignorable="w14 w15 w16se w16cid wp14">
   <w:body>
     <w:p>
       <w:r>
@@ -129,17 +129,73 @@
     <w:p>
       <w:pPr>
         <w:jc w:val="center"/>
-      </w:pPr>
-      <w:r>
-        <w:t>Yordy Erik Nuñez</w:t>
-      </w:r>
+        <w:rPr>
+          <w:lang w:val="en-US"/>
+        </w:rPr>
+      </w:pPr>
+      <w:proofErr w:type="spellStart"/>
+      <w:r>
+        <w:rPr>
+          <w:lang w:val="en-US"/>
+        </w:rPr>
+        <w:t>Yordy</w:t>
+      </w:r>
+      <w:proofErr w:type="spellEnd"/>
+      <w:r>
+        <w:rPr>
+          <w:lang w:val="en-US"/>
+        </w:rPr>
+        <w:t xml:space="preserve"> Erik </w:t>
+      </w:r>
+      <w:proofErr w:type="spellStart"/>
+      <w:r>
+        <w:rPr>
+          <w:lang w:val="en-US"/>
+        </w:rPr>
+        <w:t>Nuñez</w:t>
+      </w:r>
+      <w:proofErr w:type="spellEnd"/>
     </w:p>
     <w:p>
       <w:pPr>
         <w:jc w:val="center"/>
-      </w:pPr>
-      <w:r>
-        <w:t xml:space="preserve">Cristian Jeanpool Bahamon </w:t>
+        <w:rPr>
+          <w:lang w:val="en-US"/>
+        </w:rPr>
+      </w:pPr>
+      <w:r>
+        <w:rPr>
+          <w:lang w:val="en-US"/>
+        </w:rPr>
+        <w:t xml:space="preserve">Cristian </w:t>
+      </w:r>
+      <w:proofErr w:type="spellStart"/>
+      <w:r>
+        <w:rPr>
+          <w:lang w:val="en-US"/>
+        </w:rPr>
+        <w:t>Jeanpool</w:t>
+      </w:r>
+      <w:proofErr w:type="spellEnd"/>
+      <w:r>
+        <w:rPr>
+          <w:lang w:val="en-US"/>
+        </w:rPr>
+        <w:t xml:space="preserve"> </w:t>
+      </w:r>
+      <w:proofErr w:type="spellStart"/>
+      <w:r>
+        <w:rPr>
+          <w:lang w:val="en-US"/>
+        </w:rPr>
+        <w:t>Bahamon</w:t>
+      </w:r>
+      <w:proofErr w:type="spellEnd"/>
+      <w:r>
+        <w:rPr>
+          <w:lang w:val="en-US"/>
+        </w:rPr>
+        <w:t xml:space="preserve"> </w:t>
       </w:r>
     </w:p>
     <w:p>
@@ -147,7 +203,15 @@
         <w:jc w:val="center"/>
       </w:pPr>
       <w:r>
-        <w:t>Anyi Zujey Gómez</w:t>
+        <w:t xml:space="preserve">Anyi </w:t>
+      </w:r>
+      <w:proofErr w:type="spellStart"/>
+      <w:r>
+        <w:t>Zujey</w:t>
+      </w:r>
+      <w:proofErr w:type="spellEnd"/>
+      <w:r>
+        <w:t xml:space="preserve"> Gómez</w:t>
       </w:r>
     </w:p>
     <w:p>
@@ -2286,21 +2350,20 @@
       <w:r>
         <w:rPr>
           <w:b/>
-          <w:noProof/>
         </w:rPr>
         <w:drawing>
-          <wp:anchor distT="0" distB="0" distL="114300" distR="114300" simplePos="0" relativeHeight="251667456" behindDoc="0" locked="0" layoutInCell="1" allowOverlap="1">
+          <wp:anchor distT="0" distB="0" distL="114300" distR="114300" simplePos="0" relativeHeight="251667456" behindDoc="0" locked="0" layoutInCell="1" allowOverlap="1" wp14:anchorId="169F3B21">
             <wp:simplePos x="0" y="0"/>
             <wp:positionH relativeFrom="margin">
               <wp:align>center</wp:align>
             </wp:positionH>
             <wp:positionV relativeFrom="paragraph">
-              <wp:posOffset>250190</wp:posOffset>
+              <wp:posOffset>328930</wp:posOffset>
             </wp:positionV>
-            <wp:extent cx="6667500" cy="5207635"/>
-            <wp:effectExtent l="0" t="0" r="0" b="0"/>
+            <wp:extent cx="7010400" cy="3571875"/>
+            <wp:effectExtent l="0" t="0" r="0" b="9525"/>
             <wp:wrapSquare wrapText="bothSides"/>
-            <wp:docPr id="1356708247" name="Imagen 1"/>
+            <wp:docPr id="1" name="Imagen 1"/>
             <wp:cNvGraphicFramePr>
               <a:graphicFrameLocks xmlns:a="http://schemas.openxmlformats.org/drawingml/2006/main" noChangeAspect="1"/>
             </wp:cNvGraphicFramePr>
@@ -2308,11 +2371,11 @@
               <a:graphicData uri="http://schemas.openxmlformats.org/drawingml/2006/picture">
                 <pic:pic xmlns:pic="http://schemas.openxmlformats.org/drawingml/2006/picture">
                   <pic:nvPicPr>
-                    <pic:cNvPr id="1356708247" name="Imagen 1356708247"/>
+                    <pic:cNvPr id="1" name=""/>
                     <pic:cNvPicPr/>
                   </pic:nvPicPr>
                   <pic:blipFill>
-                    <a:blip r:embed="rId9" cstate="print">
+                    <a:blip r:embed="rId9">
                       <a:extLst>
                         <a:ext uri="{28A0092B-C50C-407E-A947-70E740481C1C}">
                           <a14:useLocalDpi xmlns:a14="http://schemas.microsoft.com/office/drawing/2010/main" val="0"/>
@@ -2326,7 +2389,7 @@
                   <pic:spPr>
                     <a:xfrm>
                       <a:off x="0" y="0"/>
-                      <a:ext cx="6667500" cy="5207635"/>
+                      <a:ext cx="7010400" cy="3571875"/>
                     </a:xfrm>
                     <a:prstGeom prst="rect">
                       <a:avLst/>
@@ -2356,6 +2419,12 @@
         </w:rPr>
         <w:t xml:space="preserve"> Modelo Vista Controlador</w:t>
       </w:r>
+      <w:r>
+        <w:rPr>
+          <w:b/>
+        </w:rPr>
+        <w:t>:</w:t>
+      </w:r>
     </w:p>
     <w:p>
       <w:pPr>
@@ -2365,12 +2434,11 @@
         </w:rPr>
       </w:pPr>
     </w:p>
-    <w:p/>
-    <w:p/>
-    <w:p/>
-    <w:p/>
-    <w:p/>
-    <w:p/>
+    <w:p>
+      <w:pPr>
+        <w:ind w:left="0"/>
+      </w:pPr>
+    </w:p>
     <w:p>
       <w:pPr>
         <w:ind w:left="0"/>
@@ -2386,7 +2454,6 @@
       </w:pPr>
       <w:bookmarkStart w:id="2" w:name="_Toc162012142"/>
       <w:r>
-        <w:lastRenderedPageBreak/>
         <w:t>Tecnología de Front-end</w:t>
       </w:r>
       <w:bookmarkEnd w:id="2"/>
@@ -2650,7 +2717,6 @@
       </w:pPr>
       <w:bookmarkStart w:id="3" w:name="_Toc162012143"/>
       <w:r>
-        <w:lastRenderedPageBreak/>
         <w:t>Tecnología de Back-end</w:t>
       </w:r>
       <w:bookmarkEnd w:id="3"/>
@@ -3006,7 +3072,6 @@
       </w:pPr>
       <w:bookmarkStart w:id="4" w:name="_Toc162012144"/>
       <w:r>
-        <w:lastRenderedPageBreak/>
         <w:t>Mockup de la app con la descripción de sus elementos</w:t>
       </w:r>
       <w:bookmarkEnd w:id="4"/>
@@ -3022,6 +3087,7 @@
       </w:pPr>
       <w:bookmarkStart w:id="5" w:name="_Toc162012145"/>
       <w:r>
+        <w:lastRenderedPageBreak/>
         <w:t>Registro principal del usuario:</w:t>
       </w:r>
       <w:bookmarkEnd w:id="5"/>
@@ -3917,7 +3983,12 @@
       <w:bookmarkStart w:id="17" w:name="_Toc162012157"/>
       <w:r>
         <w:lastRenderedPageBreak/>
-        <w:t>Diagrama entidad de relación</w:t>
+        <w:t>Diagrama entidad</w:t>
+      </w:r>
+      <w:bookmarkStart w:id="18" w:name="_GoBack"/>
+      <w:bookmarkEnd w:id="18"/>
+      <w:r>
+        <w:t xml:space="preserve"> relación</w:t>
       </w:r>
       <w:bookmarkEnd w:id="17"/>
       <w:r>
@@ -3999,11 +4070,11 @@
         <w:lastRenderedPageBreak/>
         <w:t xml:space="preserve"> </w:t>
       </w:r>
-      <w:bookmarkStart w:id="18" w:name="_Toc162012158"/>
+      <w:bookmarkStart w:id="19" w:name="_Toc162012158"/>
       <w:r>
         <w:t>Referencias bibliográficas</w:t>
       </w:r>
-      <w:bookmarkEnd w:id="18"/>
+      <w:bookmarkEnd w:id="19"/>
     </w:p>
     <w:p/>
     <w:p/>
@@ -4175,7 +4246,7 @@
 </file>
 
 <file path=word/endnotes.xml><?xml version="1.0" encoding="utf-8"?>
-<w:endnotes xmlns:wpc="http://schemas.microsoft.com/office/word/2010/wordprocessingCanvas" xmlns:cx="http://schemas.microsoft.com/office/drawing/2014/chartex" xmlns:cx1="http://schemas.microsoft.com/office/drawing/2015/9/8/chartex" xmlns:cx2="http://schemas.microsoft.com/office/drawing/2015/10/21/chartex" xmlns:cx3="http://schemas.microsoft.com/office/drawing/2016/5/9/chartex" xmlns:cx4="http://schemas.microsoft.com/office/drawing/2016/5/10/chartex" xmlns:cx5="http://schemas.microsoft.com/office/drawing/2016/5/11/chartex" xmlns:cx6="http://schemas.microsoft.com/office/drawing/2016/5/12/chartex" xmlns:cx7="http://schemas.microsoft.com/office/drawing/2016/5/13/chartex" xmlns:cx8="http://schemas.microsoft.com/office/drawing/2016/5/14/chartex" xmlns:mc="http://schemas.openxmlformats.org/markup-compatibility/2006" xmlns:aink="http://schemas.microsoft.com/office/drawing/2016/ink" xmlns:am3d="http://schemas.microsoft.com/office/drawing/2017/model3d" xmlns:o="urn:schemas-microsoft-com:office:office" xmlns:oel="http://schemas.microsoft.com/office/2019/extlst" xmlns:r="http://schemas.openxmlformats.org/officeDocument/2006/relationships" xmlns:m="http://schemas.openxmlformats.org/officeDocument/2006/math" xmlns:v="urn:schemas-microsoft-com:vml" xmlns:wp14="http://schemas.microsoft.com/office/word/2010/wordprocessingDrawing" xmlns:wp="http://schemas.openxmlformats.org/drawingml/2006/wordprocessingDrawing" xmlns:w10="urn:schemas-microsoft-com:office:word" xmlns:w="http://schemas.openxmlformats.org/wordprocessingml/2006/main" xmlns:w14="http://schemas.microsoft.com/office/word/2010/wordml" xmlns:w15="http://schemas.microsoft.com/office/word/2012/wordml" xmlns:w16cex="http://schemas.microsoft.com/office/word/2018/wordml/cex" xmlns:w16cid="http://schemas.microsoft.com/office/word/2016/wordml/cid" xmlns:w16="http://schemas.microsoft.com/office/word/2018/wordml" xmlns:w16du="http://schemas.microsoft.com/office/word/2023/wordml/word16du" xmlns:w16sdtdh="http://schemas.microsoft.com/office/word/2020/wordml/sdtdatahash" xmlns:w16se="http://schemas.microsoft.com/office/word/2015/wordml/symex" xmlns:wpg="http://schemas.microsoft.com/office/word/2010/wordprocessingGroup" xmlns:wpi="http://schemas.microsoft.com/office/word/2010/wordprocessingInk" xmlns:wne="http://schemas.microsoft.com/office/word/2006/wordml" xmlns:wps="http://schemas.microsoft.com/office/word/2010/wordprocessingShape" mc:Ignorable="w14 w15 w16se w16cid w16 w16cex w16sdtdh w16du wp14">
+<w:endnotes xmlns:wpc="http://schemas.microsoft.com/office/word/2010/wordprocessingCanvas" xmlns:cx="http://schemas.microsoft.com/office/drawing/2014/chartex" xmlns:cx1="http://schemas.microsoft.com/office/drawing/2015/9/8/chartex" xmlns:cx2="http://schemas.microsoft.com/office/drawing/2015/10/21/chartex" xmlns:cx3="http://schemas.microsoft.com/office/drawing/2016/5/9/chartex" xmlns:cx4="http://schemas.microsoft.com/office/drawing/2016/5/10/chartex" xmlns:cx5="http://schemas.microsoft.com/office/drawing/2016/5/11/chartex" xmlns:cx6="http://schemas.microsoft.com/office/drawing/2016/5/12/chartex" xmlns:cx7="http://schemas.microsoft.com/office/drawing/2016/5/13/chartex" xmlns:cx8="http://schemas.microsoft.com/office/drawing/2016/5/14/chartex" xmlns:mc="http://schemas.openxmlformats.org/markup-compatibility/2006" xmlns:aink="http://schemas.microsoft.com/office/drawing/2016/ink" xmlns:am3d="http://schemas.microsoft.com/office/drawing/2017/model3d" xmlns:o="urn:schemas-microsoft-com:office:office" xmlns:r="http://schemas.openxmlformats.org/officeDocument/2006/relationships" xmlns:m="http://schemas.openxmlformats.org/officeDocument/2006/math" xmlns:v="urn:schemas-microsoft-com:vml" xmlns:wp14="http://schemas.microsoft.com/office/word/2010/wordprocessingDrawing" xmlns:wp="http://schemas.openxmlformats.org/drawingml/2006/wordprocessingDrawing" xmlns:w10="urn:schemas-microsoft-com:office:word" xmlns:w="http://schemas.openxmlformats.org/wordprocessingml/2006/main" xmlns:w14="http://schemas.microsoft.com/office/word/2010/wordml" xmlns:w15="http://schemas.microsoft.com/office/word/2012/wordml" xmlns:w16cid="http://schemas.microsoft.com/office/word/2016/wordml/cid" xmlns:w16se="http://schemas.microsoft.com/office/word/2015/wordml/symex" xmlns:wpg="http://schemas.microsoft.com/office/word/2010/wordprocessingGroup" xmlns:wpi="http://schemas.microsoft.com/office/word/2010/wordprocessingInk" xmlns:wne="http://schemas.microsoft.com/office/word/2006/wordml" xmlns:wps="http://schemas.microsoft.com/office/word/2010/wordprocessingShape" mc:Ignorable="w14 w15 w16se w16cid wp14">
   <w:endnote w:type="separator" w:id="-1">
     <w:p>
       <w:pPr>
@@ -4200,7 +4271,7 @@
 </file>
 
 <file path=word/footer1.xml><?xml version="1.0" encoding="utf-8"?>
-<w:ftr xmlns:wpc="http://schemas.microsoft.com/office/word/2010/wordprocessingCanvas" xmlns:cx="http://schemas.microsoft.com/office/drawing/2014/chartex" xmlns:cx1="http://schemas.microsoft.com/office/drawing/2015/9/8/chartex" xmlns:cx2="http://schemas.microsoft.com/office/drawing/2015/10/21/chartex" xmlns:cx3="http://schemas.microsoft.com/office/drawing/2016/5/9/chartex" xmlns:cx4="http://schemas.microsoft.com/office/drawing/2016/5/10/chartex" xmlns:cx5="http://schemas.microsoft.com/office/drawing/2016/5/11/chartex" xmlns:cx6="http://schemas.microsoft.com/office/drawing/2016/5/12/chartex" xmlns:cx7="http://schemas.microsoft.com/office/drawing/2016/5/13/chartex" xmlns:cx8="http://schemas.microsoft.com/office/drawing/2016/5/14/chartex" xmlns:mc="http://schemas.openxmlformats.org/markup-compatibility/2006" xmlns:aink="http://schemas.microsoft.com/office/drawing/2016/ink" xmlns:am3d="http://schemas.microsoft.com/office/drawing/2017/model3d" xmlns:o="urn:schemas-microsoft-com:office:office" xmlns:oel="http://schemas.microsoft.com/office/2019/extlst" xmlns:r="http://schemas.openxmlformats.org/officeDocument/2006/relationships" xmlns:m="http://schemas.openxmlformats.org/officeDocument/2006/math" xmlns:v="urn:schemas-microsoft-com:vml" xmlns:wp14="http://schemas.microsoft.com/office/word/2010/wordprocessingDrawing" xmlns:wp="http://schemas.openxmlformats.org/drawingml/2006/wordprocessingDrawing" xmlns:w10="urn:schemas-microsoft-com:office:word" xmlns:w="http://schemas.openxmlformats.org/wordprocessingml/2006/main" xmlns:w14="http://schemas.microsoft.com/office/word/2010/wordml" xmlns:w15="http://schemas.microsoft.com/office/word/2012/wordml" xmlns:w16cex="http://schemas.microsoft.com/office/word/2018/wordml/cex" xmlns:w16cid="http://schemas.microsoft.com/office/word/2016/wordml/cid" xmlns:w16="http://schemas.microsoft.com/office/word/2018/wordml" xmlns:w16du="http://schemas.microsoft.com/office/word/2023/wordml/word16du" xmlns:w16sdtdh="http://schemas.microsoft.com/office/word/2020/wordml/sdtdatahash" xmlns:w16se="http://schemas.microsoft.com/office/word/2015/wordml/symex" xmlns:wpg="http://schemas.microsoft.com/office/word/2010/wordprocessingGroup" xmlns:wpi="http://schemas.microsoft.com/office/word/2010/wordprocessingInk" xmlns:wne="http://schemas.microsoft.com/office/word/2006/wordml" xmlns:wps="http://schemas.microsoft.com/office/word/2010/wordprocessingShape" mc:Ignorable="w14 w15 w16se w16cid w16 w16cex w16sdtdh w16du wp14">
+<w:ftr xmlns:wpc="http://schemas.microsoft.com/office/word/2010/wordprocessingCanvas" xmlns:cx="http://schemas.microsoft.com/office/drawing/2014/chartex" xmlns:cx1="http://schemas.microsoft.com/office/drawing/2015/9/8/chartex" xmlns:cx2="http://schemas.microsoft.com/office/drawing/2015/10/21/chartex" xmlns:cx3="http://schemas.microsoft.com/office/drawing/2016/5/9/chartex" xmlns:cx4="http://schemas.microsoft.com/office/drawing/2016/5/10/chartex" xmlns:cx5="http://schemas.microsoft.com/office/drawing/2016/5/11/chartex" xmlns:cx6="http://schemas.microsoft.com/office/drawing/2016/5/12/chartex" xmlns:cx7="http://schemas.microsoft.com/office/drawing/2016/5/13/chartex" xmlns:cx8="http://schemas.microsoft.com/office/drawing/2016/5/14/chartex" xmlns:mc="http://schemas.openxmlformats.org/markup-compatibility/2006" xmlns:aink="http://schemas.microsoft.com/office/drawing/2016/ink" xmlns:am3d="http://schemas.microsoft.com/office/drawing/2017/model3d" xmlns:o="urn:schemas-microsoft-com:office:office" xmlns:r="http://schemas.openxmlformats.org/officeDocument/2006/relationships" xmlns:m="http://schemas.openxmlformats.org/officeDocument/2006/math" xmlns:v="urn:schemas-microsoft-com:vml" xmlns:wp14="http://schemas.microsoft.com/office/word/2010/wordprocessingDrawing" xmlns:wp="http://schemas.openxmlformats.org/drawingml/2006/wordprocessingDrawing" xmlns:w10="urn:schemas-microsoft-com:office:word" xmlns:w="http://schemas.openxmlformats.org/wordprocessingml/2006/main" xmlns:w14="http://schemas.microsoft.com/office/word/2010/wordml" xmlns:w15="http://schemas.microsoft.com/office/word/2012/wordml" xmlns:w16cid="http://schemas.microsoft.com/office/word/2016/wordml/cid" xmlns:w16se="http://schemas.microsoft.com/office/word/2015/wordml/symex" xmlns:wpg="http://schemas.microsoft.com/office/word/2010/wordprocessingGroup" xmlns:wpi="http://schemas.microsoft.com/office/word/2010/wordprocessingInk" xmlns:wne="http://schemas.microsoft.com/office/word/2006/wordml" xmlns:wps="http://schemas.microsoft.com/office/word/2010/wordprocessingShape" mc:Ignorable="w14 w15 w16se w16cid wp14">
   <w:sdt>
     <w:sdtPr>
       <w:id w:val="1956284016"/>
@@ -4209,6 +4280,7 @@
         <w:docPartUnique/>
       </w:docPartObj>
     </w:sdtPr>
+    <w:sdtEndPr/>
     <w:sdtContent>
       <w:p>
         <w:pPr>
@@ -4249,7 +4321,7 @@
 </file>
 
 <file path=word/footnotes.xml><?xml version="1.0" encoding="utf-8"?>
-<w:footnotes xmlns:wpc="http://schemas.microsoft.com/office/word/2010/wordprocessingCanvas" xmlns:cx="http://schemas.microsoft.com/office/drawing/2014/chartex" xmlns:cx1="http://schemas.microsoft.com/office/drawing/2015/9/8/chartex" xmlns:cx2="http://schemas.microsoft.com/office/drawing/2015/10/21/chartex" xmlns:cx3="http://schemas.microsoft.com/office/drawing/2016/5/9/chartex" xmlns:cx4="http://schemas.microsoft.com/office/drawing/2016/5/10/chartex" xmlns:cx5="http://schemas.microsoft.com/office/drawing/2016/5/11/chartex" xmlns:cx6="http://schemas.microsoft.com/office/drawing/2016/5/12/chartex" xmlns:cx7="http://schemas.microsoft.com/office/drawing/2016/5/13/chartex" xmlns:cx8="http://schemas.microsoft.com/office/drawing/2016/5/14/chartex" xmlns:mc="http://schemas.openxmlformats.org/markup-compatibility/2006" xmlns:aink="http://schemas.microsoft.com/office/drawing/2016/ink" xmlns:am3d="http://schemas.microsoft.com/office/drawing/2017/model3d" xmlns:o="urn:schemas-microsoft-com:office:office" xmlns:oel="http://schemas.microsoft.com/office/2019/extlst" xmlns:r="http://schemas.openxmlformats.org/officeDocument/2006/relationships" xmlns:m="http://schemas.openxmlformats.org/officeDocument/2006/math" xmlns:v="urn:schemas-microsoft-com:vml" xmlns:wp14="http://schemas.microsoft.com/office/word/2010/wordprocessingDrawing" xmlns:wp="http://schemas.openxmlformats.org/drawingml/2006/wordprocessingDrawing" xmlns:w10="urn:schemas-microsoft-com:office:word" xmlns:w="http://schemas.openxmlformats.org/wordprocessingml/2006/main" xmlns:w14="http://schemas.microsoft.com/office/word/2010/wordml" xmlns:w15="http://schemas.microsoft.com/office/word/2012/wordml" xmlns:w16cex="http://schemas.microsoft.com/office/word/2018/wordml/cex" xmlns:w16cid="http://schemas.microsoft.com/office/word/2016/wordml/cid" xmlns:w16="http://schemas.microsoft.com/office/word/2018/wordml" xmlns:w16du="http://schemas.microsoft.com/office/word/2023/wordml/word16du" xmlns:w16sdtdh="http://schemas.microsoft.com/office/word/2020/wordml/sdtdatahash" xmlns:w16se="http://schemas.microsoft.com/office/word/2015/wordml/symex" xmlns:wpg="http://schemas.microsoft.com/office/word/2010/wordprocessingGroup" xmlns:wpi="http://schemas.microsoft.com/office/word/2010/wordprocessingInk" xmlns:wne="http://schemas.microsoft.com/office/word/2006/wordml" xmlns:wps="http://schemas.microsoft.com/office/word/2010/wordprocessingShape" mc:Ignorable="w14 w15 w16se w16cid w16 w16cex w16sdtdh w16du wp14">
+<w:footnotes xmlns:wpc="http://schemas.microsoft.com/office/word/2010/wordprocessingCanvas" xmlns:cx="http://schemas.microsoft.com/office/drawing/2014/chartex" xmlns:cx1="http://schemas.microsoft.com/office/drawing/2015/9/8/chartex" xmlns:cx2="http://schemas.microsoft.com/office/drawing/2015/10/21/chartex" xmlns:cx3="http://schemas.microsoft.com/office/drawing/2016/5/9/chartex" xmlns:cx4="http://schemas.microsoft.com/office/drawing/2016/5/10/chartex" xmlns:cx5="http://schemas.microsoft.com/office/drawing/2016/5/11/chartex" xmlns:cx6="http://schemas.microsoft.com/office/drawing/2016/5/12/chartex" xmlns:cx7="http://schemas.microsoft.com/office/drawing/2016/5/13/chartex" xmlns:cx8="http://schemas.microsoft.com/office/drawing/2016/5/14/chartex" xmlns:mc="http://schemas.openxmlformats.org/markup-compatibility/2006" xmlns:aink="http://schemas.microsoft.com/office/drawing/2016/ink" xmlns:am3d="http://schemas.microsoft.com/office/drawing/2017/model3d" xmlns:o="urn:schemas-microsoft-com:office:office" xmlns:r="http://schemas.openxmlformats.org/officeDocument/2006/relationships" xmlns:m="http://schemas.openxmlformats.org/officeDocument/2006/math" xmlns:v="urn:schemas-microsoft-com:vml" xmlns:wp14="http://schemas.microsoft.com/office/word/2010/wordprocessingDrawing" xmlns:wp="http://schemas.openxmlformats.org/drawingml/2006/wordprocessingDrawing" xmlns:w10="urn:schemas-microsoft-com:office:word" xmlns:w="http://schemas.openxmlformats.org/wordprocessingml/2006/main" xmlns:w14="http://schemas.microsoft.com/office/word/2010/wordml" xmlns:w15="http://schemas.microsoft.com/office/word/2012/wordml" xmlns:w16cid="http://schemas.microsoft.com/office/word/2016/wordml/cid" xmlns:w16se="http://schemas.microsoft.com/office/word/2015/wordml/symex" xmlns:wpg="http://schemas.microsoft.com/office/word/2010/wordprocessingGroup" xmlns:wpi="http://schemas.microsoft.com/office/word/2010/wordprocessingInk" xmlns:wne="http://schemas.microsoft.com/office/word/2006/wordml" xmlns:wps="http://schemas.microsoft.com/office/word/2010/wordprocessingShape" mc:Ignorable="w14 w15 w16se w16cid wp14">
   <w:footnote w:type="separator" w:id="-1">
     <w:p>
       <w:pPr>
@@ -4274,7 +4346,7 @@
 </file>
 
 <file path=word/numbering.xml><?xml version="1.0" encoding="utf-8"?>
-<w:numbering xmlns:wpc="http://schemas.microsoft.com/office/word/2010/wordprocessingCanvas" xmlns:cx="http://schemas.microsoft.com/office/drawing/2014/chartex" xmlns:cx1="http://schemas.microsoft.com/office/drawing/2015/9/8/chartex" xmlns:cx2="http://schemas.microsoft.com/office/drawing/2015/10/21/chartex" xmlns:cx3="http://schemas.microsoft.com/office/drawing/2016/5/9/chartex" xmlns:cx4="http://schemas.microsoft.com/office/drawing/2016/5/10/chartex" xmlns:cx5="http://schemas.microsoft.com/office/drawing/2016/5/11/chartex" xmlns:cx6="http://schemas.microsoft.com/office/drawing/2016/5/12/chartex" xmlns:cx7="http://schemas.microsoft.com/office/drawing/2016/5/13/chartex" xmlns:cx8="http://schemas.microsoft.com/office/drawing/2016/5/14/chartex" xmlns:mc="http://schemas.openxmlformats.org/markup-compatibility/2006" xmlns:aink="http://schemas.microsoft.com/office/drawing/2016/ink" xmlns:am3d="http://schemas.microsoft.com/office/drawing/2017/model3d" xmlns:o="urn:schemas-microsoft-com:office:office" xmlns:oel="http://schemas.microsoft.com/office/2019/extlst" xmlns:r="http://schemas.openxmlformats.org/officeDocument/2006/relationships" xmlns:m="http://schemas.openxmlformats.org/officeDocument/2006/math" xmlns:v="urn:schemas-microsoft-com:vml" xmlns:wp14="http://schemas.microsoft.com/office/word/2010/wordprocessingDrawing" xmlns:wp="http://schemas.openxmlformats.org/drawingml/2006/wordprocessingDrawing" xmlns:w10="urn:schemas-microsoft-com:office:word" xmlns:w="http://schemas.openxmlformats.org/wordprocessingml/2006/main" xmlns:w14="http://schemas.microsoft.com/office/word/2010/wordml" xmlns:w15="http://schemas.microsoft.com/office/word/2012/wordml" xmlns:w16cex="http://schemas.microsoft.com/office/word/2018/wordml/cex" xmlns:w16cid="http://schemas.microsoft.com/office/word/2016/wordml/cid" xmlns:w16="http://schemas.microsoft.com/office/word/2018/wordml" xmlns:w16du="http://schemas.microsoft.com/office/word/2023/wordml/word16du" xmlns:w16sdtdh="http://schemas.microsoft.com/office/word/2020/wordml/sdtdatahash" xmlns:w16se="http://schemas.microsoft.com/office/word/2015/wordml/symex" xmlns:wpg="http://schemas.microsoft.com/office/word/2010/wordprocessingGroup" xmlns:wpi="http://schemas.microsoft.com/office/word/2010/wordprocessingInk" xmlns:wne="http://schemas.microsoft.com/office/word/2006/wordml" xmlns:wps="http://schemas.microsoft.com/office/word/2010/wordprocessingShape" mc:Ignorable="w14 w15 w16se w16cid w16 w16cex w16sdtdh w16du wp14">
+<w:numbering xmlns:wpc="http://schemas.microsoft.com/office/word/2010/wordprocessingCanvas" xmlns:cx="http://schemas.microsoft.com/office/drawing/2014/chartex" xmlns:cx1="http://schemas.microsoft.com/office/drawing/2015/9/8/chartex" xmlns:cx2="http://schemas.microsoft.com/office/drawing/2015/10/21/chartex" xmlns:cx3="http://schemas.microsoft.com/office/drawing/2016/5/9/chartex" xmlns:cx4="http://schemas.microsoft.com/office/drawing/2016/5/10/chartex" xmlns:cx5="http://schemas.microsoft.com/office/drawing/2016/5/11/chartex" xmlns:cx6="http://schemas.microsoft.com/office/drawing/2016/5/12/chartex" xmlns:cx7="http://schemas.microsoft.com/office/drawing/2016/5/13/chartex" xmlns:cx8="http://schemas.microsoft.com/office/drawing/2016/5/14/chartex" xmlns:mc="http://schemas.openxmlformats.org/markup-compatibility/2006" xmlns:aink="http://schemas.microsoft.com/office/drawing/2016/ink" xmlns:am3d="http://schemas.microsoft.com/office/drawing/2017/model3d" xmlns:o="urn:schemas-microsoft-com:office:office" xmlns:r="http://schemas.openxmlformats.org/officeDocument/2006/relationships" xmlns:m="http://schemas.openxmlformats.org/officeDocument/2006/math" xmlns:v="urn:schemas-microsoft-com:vml" xmlns:wp14="http://schemas.microsoft.com/office/word/2010/wordprocessingDrawing" xmlns:wp="http://schemas.openxmlformats.org/drawingml/2006/wordprocessingDrawing" xmlns:w10="urn:schemas-microsoft-com:office:word" xmlns:w="http://schemas.openxmlformats.org/wordprocessingml/2006/main" xmlns:w14="http://schemas.microsoft.com/office/word/2010/wordml" xmlns:w15="http://schemas.microsoft.com/office/word/2012/wordml" xmlns:w16cid="http://schemas.microsoft.com/office/word/2016/wordml/cid" xmlns:w16se="http://schemas.microsoft.com/office/word/2015/wordml/symex" xmlns:wpg="http://schemas.microsoft.com/office/word/2010/wordprocessingGroup" xmlns:wpi="http://schemas.microsoft.com/office/word/2010/wordprocessingInk" xmlns:wne="http://schemas.microsoft.com/office/word/2006/wordml" xmlns:wps="http://schemas.microsoft.com/office/word/2010/wordprocessingShape" mc:Ignorable="w14 w15 w16se w16cid wp14">
   <w:abstractNum w:abstractNumId="0" w15:restartNumberingAfterBreak="0">
     <w:nsid w:val="15564595"/>
     <w:multiLevelType w:val="multilevel"/>
@@ -5074,32 +5146,32 @@
       </w:rPr>
     </w:lvl>
   </w:abstractNum>
-  <w:num w:numId="1" w16cid:durableId="211623134">
+  <w:num w:numId="1">
     <w:abstractNumId w:val="3"/>
   </w:num>
-  <w:num w:numId="2" w16cid:durableId="1744796347">
+  <w:num w:numId="2">
     <w:abstractNumId w:val="5"/>
   </w:num>
-  <w:num w:numId="3" w16cid:durableId="506677389">
+  <w:num w:numId="3">
     <w:abstractNumId w:val="1"/>
   </w:num>
-  <w:num w:numId="4" w16cid:durableId="54817042">
+  <w:num w:numId="4">
     <w:abstractNumId w:val="6"/>
   </w:num>
-  <w:num w:numId="5" w16cid:durableId="2036421247">
+  <w:num w:numId="5">
     <w:abstractNumId w:val="2"/>
   </w:num>
-  <w:num w:numId="6" w16cid:durableId="350491052">
+  <w:num w:numId="6">
     <w:abstractNumId w:val="4"/>
   </w:num>
-  <w:num w:numId="7" w16cid:durableId="847865333">
+  <w:num w:numId="7">
     <w:abstractNumId w:val="0"/>
   </w:num>
 </w:numbering>
 </file>
 
 <file path=word/styles.xml><?xml version="1.0" encoding="utf-8"?>
-<w:styles xmlns:mc="http://schemas.openxmlformats.org/markup-compatibility/2006" xmlns:r="http://schemas.openxmlformats.org/officeDocument/2006/relationships" xmlns:w="http://schemas.openxmlformats.org/wordprocessingml/2006/main" xmlns:w14="http://schemas.microsoft.com/office/word/2010/wordml" xmlns:w15="http://schemas.microsoft.com/office/word/2012/wordml" xmlns:w16cex="http://schemas.microsoft.com/office/word/2018/wordml/cex" xmlns:w16cid="http://schemas.microsoft.com/office/word/2016/wordml/cid" xmlns:w16="http://schemas.microsoft.com/office/word/2018/wordml" xmlns:w16du="http://schemas.microsoft.com/office/word/2023/wordml/word16du" xmlns:w16sdtdh="http://schemas.microsoft.com/office/word/2020/wordml/sdtdatahash" xmlns:w16se="http://schemas.microsoft.com/office/word/2015/wordml/symex" mc:Ignorable="w14 w15 w16se w16cid w16 w16cex w16sdtdh w16du">
+<w:styles xmlns:mc="http://schemas.openxmlformats.org/markup-compatibility/2006" xmlns:r="http://schemas.openxmlformats.org/officeDocument/2006/relationships" xmlns:w="http://schemas.openxmlformats.org/wordprocessingml/2006/main" xmlns:w14="http://schemas.microsoft.com/office/word/2010/wordml" xmlns:w15="http://schemas.microsoft.com/office/word/2012/wordml" xmlns:w16cid="http://schemas.microsoft.com/office/word/2016/wordml/cid" xmlns:w16se="http://schemas.microsoft.com/office/word/2015/wordml/symex" mc:Ignorable="w14 w15 w16se w16cid">
   <w:docDefaults>
     <w:rPrDefault>
       <w:rPr>
@@ -5115,7 +5187,7 @@
       </w:pPr>
     </w:pPrDefault>
   </w:docDefaults>
-  <w:latentStyles w:defLockedState="0" w:defUIPriority="99" w:defSemiHidden="0" w:defUnhideWhenUsed="0" w:defQFormat="0" w:count="376">
+  <w:latentStyles w:defLockedState="0" w:defUIPriority="99" w:defSemiHidden="0" w:defUnhideWhenUsed="0" w:defQFormat="0" w:count="375">
     <w:lsdException w:name="Normal" w:uiPriority="0" w:qFormat="1"/>
     <w:lsdException w:name="heading 1" w:uiPriority="9" w:qFormat="1"/>
     <w:lsdException w:name="heading 2" w:semiHidden="1" w:uiPriority="9" w:unhideWhenUsed="1" w:qFormat="1"/>
@@ -5491,7 +5563,6 @@
     <w:lsdException w:name="Smart Hyperlink" w:semiHidden="1" w:unhideWhenUsed="1"/>
     <w:lsdException w:name="Hashtag" w:semiHidden="1" w:unhideWhenUsed="1"/>
     <w:lsdException w:name="Unresolved Mention" w:semiHidden="1" w:unhideWhenUsed="1"/>
-    <w:lsdException w:name="Smart Link" w:semiHidden="1" w:unhideWhenUsed="1"/>
   </w:latentStyles>
   <w:style w:type="paragraph" w:default="1" w:styleId="Normal">
     <w:name w:val="Normal"/>
@@ -6024,7 +6095,7 @@
 </file>
 
 <file path=customXml/itemProps1.xml><?xml version="1.0" encoding="utf-8"?>
-<ds:datastoreItem xmlns:ds="http://schemas.openxmlformats.org/officeDocument/2006/customXml" ds:itemID="{A887B245-0430-4112-8318-DEBB430EBBF2}">
+<ds:datastoreItem xmlns:ds="http://schemas.openxmlformats.org/officeDocument/2006/customXml" ds:itemID="{4FABD954-D68C-4D0F-8258-EC59BE8795D6}">
   <ds:schemaRefs>
     <ds:schemaRef ds:uri="http://schemas.openxmlformats.org/officeDocument/2006/bibliography"/>
   </ds:schemaRefs>

</xml_diff>